<commit_message>
Ran spell check and committed
</commit_message>
<xml_diff>
--- a/READ_ME/ReadMe.docx
+++ b/READ_ME/ReadMe.docx
@@ -389,15 +389,7 @@
           <w:color w:val="222222"/>
           <w:shd w:val="clear" w:color="auto" w:fill="FFFFFF"/>
         </w:rPr>
-        <w:t xml:space="preserve"> is designed to be </w:t>
-      </w:r>
-      <w:r>
-        <w:rPr>
-          <w:rFonts w:ascii="Arial" w:hAnsi="Arial" w:cs="Arial"/>
-          <w:color w:val="222222"/>
-          <w:shd w:val="clear" w:color="auto" w:fill="FFFFFF"/>
-        </w:rPr>
-        <w:t>configured,</w:t>
+        <w:t> is designed to be configured,</w:t>
       </w:r>
       <w:r>
         <w:rPr>
@@ -415,15 +407,7 @@
           <w:color w:val="222222"/>
           <w:shd w:val="clear" w:color="auto" w:fill="FFFFFF"/>
         </w:rPr>
-        <w:t>, managed</w:t>
-      </w:r>
-      <w:r>
-        <w:rPr>
-          <w:rFonts w:ascii="Arial" w:hAnsi="Arial" w:cs="Arial"/>
-          <w:color w:val="222222"/>
-          <w:shd w:val="clear" w:color="auto" w:fill="FFFFFF"/>
-        </w:rPr>
-        <w:t xml:space="preserve"> the services.</w:t>
+        <w:t>, managed the services.</w:t>
       </w:r>
     </w:p>
     <w:p>
@@ -451,7 +435,18 @@
           <w:sz w:val="36"/>
           <w:szCs w:val="36"/>
         </w:rPr>
-        <w:t>Deployment to AWS-EC2</w:t>
+        <w:t xml:space="preserve">Deployment to </w:t>
+      </w:r>
+      <w:r>
+        <w:rPr>
+          <w:rFonts w:ascii="Segoe UI" w:eastAsia="Times New Roman" w:hAnsi="Segoe UI" w:cs="Segoe UI"/>
+          <w:b/>
+          <w:bCs/>
+          <w:color w:val="24292E"/>
+          <w:sz w:val="36"/>
+          <w:szCs w:val="36"/>
+        </w:rPr>
+        <w:t>PCF</w:t>
       </w:r>
     </w:p>
     <w:p>
@@ -1251,7 +1246,6 @@
           <w:szCs w:val="20"/>
           <w:bdr w:val="none" w:sz="0" w:space="0" w:color="auto" w:frame="1"/>
         </w:rPr>
-        <w:lastRenderedPageBreak/>
         <w:t>}</w:t>
       </w:r>
       <w:r>
@@ -2107,7 +2101,6 @@
           <w:szCs w:val="20"/>
           <w:bdr w:val="none" w:sz="0" w:space="0" w:color="auto" w:frame="1"/>
         </w:rPr>
-        <w:lastRenderedPageBreak/>
         <w:t xml:space="preserve">    ]</w:t>
       </w:r>
     </w:p>
@@ -2235,37 +2228,7 @@
           <w:sz w:val="24"/>
           <w:szCs w:val="24"/>
         </w:rPr>
-        <w:t xml:space="preserve">Subscribe </w:t>
-      </w:r>
-      <w:r>
-        <w:rPr>
-          <w:rFonts w:ascii="Segoe UI" w:eastAsia="Times New Roman" w:hAnsi="Segoe UI" w:cs="Segoe UI"/>
-          <w:b/>
-          <w:color w:val="24292E"/>
-          <w:sz w:val="24"/>
-          <w:szCs w:val="24"/>
-        </w:rPr>
-        <w:t>to</w:t>
-      </w:r>
-      <w:r>
-        <w:rPr>
-          <w:rFonts w:ascii="Segoe UI" w:eastAsia="Times New Roman" w:hAnsi="Segoe UI" w:cs="Segoe UI"/>
-          <w:b/>
-          <w:color w:val="24292E"/>
-          <w:sz w:val="24"/>
-          <w:szCs w:val="24"/>
-        </w:rPr>
-        <w:t xml:space="preserve"> </w:t>
-      </w:r>
-      <w:r>
-        <w:rPr>
-          <w:rFonts w:ascii="Segoe UI" w:eastAsia="Times New Roman" w:hAnsi="Segoe UI" w:cs="Segoe UI"/>
-          <w:b/>
-          <w:color w:val="24292E"/>
-          <w:sz w:val="24"/>
-          <w:szCs w:val="24"/>
-        </w:rPr>
-        <w:t xml:space="preserve">updates from an email address </w:t>
+        <w:t xml:space="preserve">Subscribe to updates from an email address </w:t>
       </w:r>
       <w:r>
         <w:rPr>
@@ -2867,7 +2830,6 @@
           <w:sz w:val="24"/>
           <w:szCs w:val="24"/>
         </w:rPr>
-        <w:lastRenderedPageBreak/>
         <w:t>Output:</w:t>
       </w:r>
     </w:p>
@@ -3598,7 +3560,6 @@
           <w:sz w:val="24"/>
           <w:szCs w:val="24"/>
         </w:rPr>
-        <w:lastRenderedPageBreak/>
         <w:t xml:space="preserve">Defined </w:t>
       </w:r>
       <w:r>
@@ -3909,8 +3870,6 @@
             </w:r>
           </w:p>
         </w:tc>
-        <w:bookmarkStart w:id="0" w:name="_GoBack"/>
-        <w:bookmarkEnd w:id="0"/>
       </w:tr>
       <w:tr>
         <w:tc>

</xml_diff>